<commit_message>
updated documentation of deployment
</commit_message>
<xml_diff>
--- a/Deployment3_Documentation.docx
+++ b/Deployment3_Documentation.docx
@@ -1171,6 +1171,7 @@
           <w:bCs/>
           <w:i/>
           <w:iCs/>
+          <w:color w:val="FF0000"/>
         </w:rPr>
       </w:pPr>
       <w:r>
@@ -1179,26 +1180,9 @@
           <w:bCs/>
           <w:i/>
           <w:iCs/>
-        </w:rPr>
-        <w:t>***</w:t>
-      </w:r>
-      <w:r>
-        <w:rPr>
-          <w:b/>
-          <w:bCs/>
-          <w:i/>
-          <w:iCs/>
-        </w:rPr>
-        <w:t>PRIVATE KEY IS THE CONTENT OF THE PEM FILE USED TO SSH INTO EC2 INSTANCES</w:t>
-      </w:r>
-      <w:r>
-        <w:rPr>
-          <w:b/>
-          <w:bCs/>
-          <w:i/>
-          <w:iCs/>
-        </w:rPr>
-        <w:t>***</w:t>
+          <w:color w:val="FF0000"/>
+        </w:rPr>
+        <w:t>***PRIVATE KEY IS THE CONTENT OF THE PEM FILE USED TO SSH INTO EC2 INSTANCES***</w:t>
       </w:r>
     </w:p>
     <w:p/>
@@ -1471,10 +1455,10 @@
           <w:noProof/>
         </w:rPr>
         <w:drawing>
-          <wp:inline distT="0" distB="0" distL="0" distR="0" wp14:anchorId="3771EBA7" wp14:editId="16AE5250">
-            <wp:extent cx="2883877" cy="909320"/>
-            <wp:effectExtent l="0" t="0" r="0" b="5080"/>
-            <wp:docPr id="16" name="Picture 16" descr="Text&#10;&#10;Description automatically generated"/>
+          <wp:inline distT="0" distB="0" distL="0" distR="0" wp14:anchorId="47EE451A" wp14:editId="6A776B03">
+            <wp:extent cx="3553618" cy="939800"/>
+            <wp:effectExtent l="0" t="0" r="2540" b="0"/>
+            <wp:docPr id="22" name="Picture 22" descr="Text&#10;&#10;Description automatically generated"/>
             <wp:cNvGraphicFramePr>
               <a:graphicFrameLocks xmlns:a="http://schemas.openxmlformats.org/drawingml/2006/main" noChangeAspect="1"/>
             </wp:cNvGraphicFramePr>
@@ -1482,10 +1466,10 @@
               <a:graphicData uri="http://schemas.openxmlformats.org/drawingml/2006/picture">
                 <pic:pic xmlns:pic="http://schemas.openxmlformats.org/drawingml/2006/picture">
                   <pic:nvPicPr>
-                    <pic:cNvPr id="16" name="Picture 16" descr="Text&#10;&#10;Description automatically generated"/>
+                    <pic:cNvPr id="22" name="Picture 22" descr="Text&#10;&#10;Description automatically generated"/>
                     <pic:cNvPicPr/>
                   </pic:nvPicPr>
-                  <pic:blipFill rotWithShape="1">
+                  <pic:blipFill>
                     <a:blip r:embed="rId22">
                       <a:extLst>
                         <a:ext uri="{28A0092B-C50C-407E-A947-70E740481C1C}">
@@ -1493,25 +1477,18 @@
                         </a:ext>
                       </a:extLst>
                     </a:blip>
-                    <a:srcRect t="25510" r="51464"/>
-                    <a:stretch/>
+                    <a:stretch>
+                      <a:fillRect/>
+                    </a:stretch>
                   </pic:blipFill>
-                  <pic:spPr bwMode="auto">
+                  <pic:spPr>
                     <a:xfrm>
                       <a:off x="0" y="0"/>
-                      <a:ext cx="2884759" cy="909598"/>
+                      <a:ext cx="3588214" cy="948949"/>
                     </a:xfrm>
                     <a:prstGeom prst="rect">
                       <a:avLst/>
                     </a:prstGeom>
-                    <a:ln>
-                      <a:noFill/>
-                    </a:ln>
-                    <a:extLst>
-                      <a:ext uri="{53640926-AAD7-44D8-BBD7-CCE9431645EC}">
-                        <a14:shadowObscured xmlns:a14="http://schemas.microsoft.com/office/drawing/2010/main"/>
-                      </a:ext>
-                    </a:extLst>
                   </pic:spPr>
                 </pic:pic>
               </a:graphicData>
@@ -1592,7 +1569,6 @@
       </w:r>
     </w:p>
     <w:p/>
-    <w:p/>
     <w:p>
       <w:pPr>
         <w:pStyle w:val="ListParagraph"/>
@@ -1689,6 +1665,7 @@
     </w:p>
     <w:p/>
     <w:p/>
+    <w:p/>
     <w:p>
       <w:pPr>
         <w:pStyle w:val="ListParagraph"/>
@@ -1755,11 +1732,8 @@
         </w:drawing>
       </w:r>
     </w:p>
-    <w:p>
-      <w:r>
-        <w:br w:type="page"/>
-      </w:r>
-    </w:p>
+    <w:p/>
+    <w:p/>
     <w:p>
       <w:pPr>
         <w:pStyle w:val="ListParagraph"/>
@@ -1769,16 +1743,7 @@
         </w:numPr>
       </w:pPr>
       <w:r>
-        <w:lastRenderedPageBreak/>
-        <w:t xml:space="preserve">Once completed, edit the </w:t>
-      </w:r>
-      <w:proofErr w:type="spellStart"/>
-      <w:r>
-        <w:t>Jenkinsfile</w:t>
-      </w:r>
-      <w:proofErr w:type="spellEnd"/>
-      <w:r>
-        <w:t xml:space="preserve"> in deployment repo with the following code:</w:t>
+        <w:t>Then, navigate to Dashboard &gt; Manage Jenkins &gt; Plugin Manager and install Pipeline Keep Running Step plugin:</w:t>
       </w:r>
     </w:p>
     <w:p>
@@ -1787,10 +1752,10 @@
           <w:noProof/>
         </w:rPr>
         <w:drawing>
-          <wp:inline distT="0" distB="0" distL="0" distR="0" wp14:anchorId="38F2AF62" wp14:editId="2A5E9FA4">
-            <wp:extent cx="5943600" cy="7044690"/>
-            <wp:effectExtent l="12700" t="12700" r="12700" b="16510"/>
-            <wp:docPr id="12" name="Picture 12" descr="A picture containing graphical user interface&#10;&#10;Description automatically generated"/>
+          <wp:inline distT="0" distB="0" distL="0" distR="0" wp14:anchorId="407E2FCB" wp14:editId="2CB671F4">
+            <wp:extent cx="5943600" cy="2728595"/>
+            <wp:effectExtent l="12700" t="12700" r="12700" b="14605"/>
+            <wp:docPr id="24" name="Picture 24" descr="Graphical user interface, text, application, email&#10;&#10;Description automatically generated"/>
             <wp:cNvGraphicFramePr>
               <a:graphicFrameLocks xmlns:a="http://schemas.openxmlformats.org/drawingml/2006/main" noChangeAspect="1"/>
             </wp:cNvGraphicFramePr>
@@ -1798,7 +1763,7 @@
               <a:graphicData uri="http://schemas.openxmlformats.org/drawingml/2006/picture">
                 <pic:pic xmlns:pic="http://schemas.openxmlformats.org/drawingml/2006/picture">
                   <pic:nvPicPr>
-                    <pic:cNvPr id="19" name="Picture 19" descr="A picture containing graphical user interface&#10;&#10;Description automatically generated"/>
+                    <pic:cNvPr id="24" name="Picture 24" descr="Graphical user interface, text, application, email&#10;&#10;Description automatically generated"/>
                     <pic:cNvPicPr/>
                   </pic:nvPicPr>
                   <pic:blipFill>
@@ -1816,7 +1781,7 @@
                   <pic:spPr>
                     <a:xfrm>
                       <a:off x="0" y="0"/>
-                      <a:ext cx="5943600" cy="7044690"/>
+                      <a:ext cx="5943600" cy="2728595"/>
                     </a:xfrm>
                     <a:prstGeom prst="rect">
                       <a:avLst/>
@@ -1840,9 +1805,101 @@
     <w:p/>
     <w:p>
       <w:pPr>
+        <w:pStyle w:val="ListParagraph"/>
+        <w:numPr>
+          <w:ilvl w:val="0"/>
+          <w:numId w:val="1"/>
+        </w:numPr>
+      </w:pPr>
+      <w:r>
+        <w:lastRenderedPageBreak/>
+        <w:t xml:space="preserve">Once completed, edit the </w:t>
+      </w:r>
+      <w:proofErr w:type="spellStart"/>
+      <w:r>
+        <w:t>Jenkinsfile</w:t>
+      </w:r>
+      <w:proofErr w:type="spellEnd"/>
+      <w:r>
+        <w:t xml:space="preserve"> in deployment repo with the following code:</w:t>
+      </w:r>
+    </w:p>
+    <w:p>
+      <w:r>
+        <w:rPr>
+          <w:noProof/>
+        </w:rPr>
+        <w:drawing>
+          <wp:inline distT="0" distB="0" distL="0" distR="0" wp14:anchorId="59CA0EB9" wp14:editId="63804327">
+            <wp:extent cx="5943600" cy="6033770"/>
+            <wp:effectExtent l="12700" t="12700" r="12700" b="11430"/>
+            <wp:docPr id="19" name="Picture 19" descr="Graphical user interface, text, application&#10;&#10;Description automatically generated"/>
+            <wp:cNvGraphicFramePr>
+              <a:graphicFrameLocks xmlns:a="http://schemas.openxmlformats.org/drawingml/2006/main" noChangeAspect="1"/>
+            </wp:cNvGraphicFramePr>
+            <a:graphic xmlns:a="http://schemas.openxmlformats.org/drawingml/2006/main">
+              <a:graphicData uri="http://schemas.openxmlformats.org/drawingml/2006/picture">
+                <pic:pic xmlns:pic="http://schemas.openxmlformats.org/drawingml/2006/picture">
+                  <pic:nvPicPr>
+                    <pic:cNvPr id="19" name="Picture 19" descr="Graphical user interface, text, application&#10;&#10;Description automatically generated"/>
+                    <pic:cNvPicPr/>
+                  </pic:nvPicPr>
+                  <pic:blipFill>
+                    <a:blip r:embed="rId27">
+                      <a:extLst>
+                        <a:ext uri="{28A0092B-C50C-407E-A947-70E740481C1C}">
+                          <a14:useLocalDpi xmlns:a14="http://schemas.microsoft.com/office/drawing/2010/main" val="0"/>
+                        </a:ext>
+                      </a:extLst>
+                    </a:blip>
+                    <a:stretch>
+                      <a:fillRect/>
+                    </a:stretch>
+                  </pic:blipFill>
+                  <pic:spPr>
+                    <a:xfrm>
+                      <a:off x="0" y="0"/>
+                      <a:ext cx="5943600" cy="6033770"/>
+                    </a:xfrm>
+                    <a:prstGeom prst="rect">
+                      <a:avLst/>
+                    </a:prstGeom>
+                    <a:ln>
+                      <a:solidFill>
+                        <a:schemeClr val="tx1"/>
+                      </a:solidFill>
+                    </a:ln>
+                  </pic:spPr>
+                </pic:pic>
+              </a:graphicData>
+            </a:graphic>
+          </wp:inline>
+        </w:drawing>
+      </w:r>
+    </w:p>
+    <w:p/>
+    <w:p/>
+    <w:p/>
+    <w:p/>
+    <w:p/>
+    <w:p/>
+    <w:p/>
+    <w:p/>
+    <w:p>
+      <w:pPr>
         <w:pStyle w:val="Heading3"/>
-      </w:pPr>
-      <w:r>
+        <w:rPr>
+          <w:b/>
+          <w:bCs/>
+          <w:color w:val="FF0000"/>
+        </w:rPr>
+      </w:pPr>
+      <w:r>
+        <w:rPr>
+          <w:b/>
+          <w:bCs/>
+          <w:color w:val="FF0000"/>
+        </w:rPr>
         <w:lastRenderedPageBreak/>
         <w:t>Test Stage Issues</w:t>
       </w:r>
@@ -1881,7 +1938,7 @@
                     <pic:cNvPicPr/>
                   </pic:nvPicPr>
                   <pic:blipFill>
-                    <a:blip r:embed="rId27">
+                    <a:blip r:embed="rId28">
                       <a:extLst>
                         <a:ext uri="{28A0092B-C50C-407E-A947-70E740481C1C}">
                           <a14:useLocalDpi xmlns:a14="http://schemas.microsoft.com/office/drawing/2010/main" val="0"/>
@@ -1932,10 +1989,10 @@
           <w:noProof/>
         </w:rPr>
         <w:drawing>
-          <wp:inline distT="0" distB="0" distL="0" distR="0" wp14:anchorId="02F296C2" wp14:editId="0B087E89">
-            <wp:extent cx="5943600" cy="1843405"/>
-            <wp:effectExtent l="12700" t="12700" r="12700" b="10795"/>
-            <wp:docPr id="27" name="Picture 27" descr="Graphical user interface, application&#10;&#10;Description automatically generated"/>
+          <wp:inline distT="0" distB="0" distL="0" distR="0" wp14:anchorId="30BF2C48" wp14:editId="4D4F64DC">
+            <wp:extent cx="5943600" cy="1997075"/>
+            <wp:effectExtent l="12700" t="12700" r="12700" b="9525"/>
+            <wp:docPr id="43" name="Picture 43" descr="Graphical user interface, application&#10;&#10;Description automatically generated"/>
             <wp:cNvGraphicFramePr>
               <a:graphicFrameLocks xmlns:a="http://schemas.openxmlformats.org/drawingml/2006/main" noChangeAspect="1"/>
             </wp:cNvGraphicFramePr>
@@ -1943,11 +2000,11 @@
               <a:graphicData uri="http://schemas.openxmlformats.org/drawingml/2006/picture">
                 <pic:pic xmlns:pic="http://schemas.openxmlformats.org/drawingml/2006/picture">
                   <pic:nvPicPr>
-                    <pic:cNvPr id="27" name="Picture 27" descr="Graphical user interface, application&#10;&#10;Description automatically generated"/>
+                    <pic:cNvPr id="43" name="Picture 43" descr="Graphical user interface, application&#10;&#10;Description automatically generated"/>
                     <pic:cNvPicPr/>
                   </pic:nvPicPr>
                   <pic:blipFill>
-                    <a:blip r:embed="rId28" cstate="print">
+                    <a:blip r:embed="rId29" cstate="print">
                       <a:extLst>
                         <a:ext uri="{28A0092B-C50C-407E-A947-70E740481C1C}">
                           <a14:useLocalDpi xmlns:a14="http://schemas.microsoft.com/office/drawing/2010/main" val="0"/>
@@ -1961,7 +2018,7 @@
                   <pic:spPr>
                     <a:xfrm>
                       <a:off x="0" y="0"/>
-                      <a:ext cx="5943600" cy="1843405"/>
+                      <a:ext cx="5943600" cy="1997075"/>
                     </a:xfrm>
                     <a:prstGeom prst="rect">
                       <a:avLst/>
@@ -1996,21 +2053,36 @@
     <w:p>
       <w:pPr>
         <w:pStyle w:val="Heading2"/>
-      </w:pPr>
-      <w:r>
+        <w:rPr>
+          <w:b/>
+          <w:bCs/>
+          <w:color w:val="FF0000"/>
+        </w:rPr>
+      </w:pPr>
+      <w:r>
+        <w:rPr>
+          <w:b/>
+          <w:bCs/>
+          <w:color w:val="FF0000"/>
+        </w:rPr>
         <w:lastRenderedPageBreak/>
-        <w:t xml:space="preserve">Accessing </w:t>
+        <w:t>Deployment Issues</w:t>
+      </w:r>
+    </w:p>
+    <w:p/>
+    <w:p>
+      <w:pPr>
+        <w:pStyle w:val="Heading3"/>
+      </w:pPr>
+      <w:r>
+        <w:t xml:space="preserve">Initial </w:t>
       </w:r>
       <w:proofErr w:type="spellStart"/>
       <w:r>
-        <w:t>url</w:t>
+        <w:t>Jenkinsfile</w:t>
       </w:r>
       <w:proofErr w:type="spellEnd"/>
-      <w:r>
-        <w:t>-shortener</w:t>
-      </w:r>
-    </w:p>
-    <w:p/>
+    </w:p>
     <w:p>
       <w:pPr>
         <w:pStyle w:val="ListParagraph"/>
@@ -2056,7 +2128,7 @@
                     <pic:cNvPicPr/>
                   </pic:nvPicPr>
                   <pic:blipFill>
-                    <a:blip r:embed="rId29">
+                    <a:blip r:embed="rId30">
                       <a:extLst>
                         <a:ext uri="{28A0092B-C50C-407E-A947-70E740481C1C}">
                           <a14:useLocalDpi xmlns:a14="http://schemas.microsoft.com/office/drawing/2010/main" val="0"/>
@@ -2130,7 +2202,7 @@
                     <pic:cNvPicPr/>
                   </pic:nvPicPr>
                   <pic:blipFill>
-                    <a:blip r:embed="rId30">
+                    <a:blip r:embed="rId31">
                       <a:extLst>
                         <a:ext uri="{28A0092B-C50C-407E-A947-70E740481C1C}">
                           <a14:useLocalDpi xmlns:a14="http://schemas.microsoft.com/office/drawing/2010/main" val="0"/>
@@ -2199,7 +2271,7 @@
                     <pic:cNvPicPr/>
                   </pic:nvPicPr>
                   <pic:blipFill>
-                    <a:blip r:embed="rId31">
+                    <a:blip r:embed="rId32">
                       <a:extLst>
                         <a:ext uri="{28A0092B-C50C-407E-A947-70E740481C1C}">
                           <a14:useLocalDpi xmlns:a14="http://schemas.microsoft.com/office/drawing/2010/main" val="0"/>
@@ -2231,8 +2303,109 @@
         </w:drawing>
       </w:r>
     </w:p>
-    <w:p/>
-    <w:p/>
+    <w:p>
+      <w:r>
+        <w:br w:type="page"/>
+      </w:r>
+    </w:p>
+    <w:p>
+      <w:pPr>
+        <w:pStyle w:val="Heading3"/>
+      </w:pPr>
+      <w:r>
+        <w:lastRenderedPageBreak/>
+        <w:t>Updated</w:t>
+      </w:r>
+      <w:r>
+        <w:t xml:space="preserve"> </w:t>
+      </w:r>
+      <w:proofErr w:type="spellStart"/>
+      <w:r>
+        <w:t>Jenkinsfile</w:t>
+      </w:r>
+      <w:proofErr w:type="spellEnd"/>
+    </w:p>
+    <w:p>
+      <w:pPr>
+        <w:pStyle w:val="ListParagraph"/>
+        <w:numPr>
+          <w:ilvl w:val="0"/>
+          <w:numId w:val="1"/>
+        </w:numPr>
+      </w:pPr>
+      <w:r>
+        <w:t xml:space="preserve">That said, Tyrone informed us that there was a bug within the original </w:t>
+      </w:r>
+      <w:proofErr w:type="spellStart"/>
+      <w:r>
+        <w:t>Jenkinsfile</w:t>
+      </w:r>
+      <w:proofErr w:type="spellEnd"/>
+      <w:r>
+        <w:t xml:space="preserve">, so he provided us with new instructions – upon installing the Jenkins Pipeline Keep Running Step and editing the </w:t>
+      </w:r>
+      <w:proofErr w:type="spellStart"/>
+      <w:r>
+        <w:t>Jenkinsfile</w:t>
+      </w:r>
+      <w:proofErr w:type="spellEnd"/>
+      <w:r>
+        <w:t>, the Deploy stage was successful:</w:t>
+      </w:r>
+    </w:p>
+    <w:p>
+      <w:r>
+        <w:rPr>
+          <w:noProof/>
+        </w:rPr>
+        <w:drawing>
+          <wp:inline distT="0" distB="0" distL="0" distR="0" wp14:anchorId="22594788" wp14:editId="1483C3E2">
+            <wp:extent cx="5943600" cy="2921635"/>
+            <wp:effectExtent l="12700" t="12700" r="12700" b="12065"/>
+            <wp:docPr id="44" name="Picture 44" descr="Graphical user interface, application&#10;&#10;Description automatically generated"/>
+            <wp:cNvGraphicFramePr>
+              <a:graphicFrameLocks xmlns:a="http://schemas.openxmlformats.org/drawingml/2006/main" noChangeAspect="1"/>
+            </wp:cNvGraphicFramePr>
+            <a:graphic xmlns:a="http://schemas.openxmlformats.org/drawingml/2006/main">
+              <a:graphicData uri="http://schemas.openxmlformats.org/drawingml/2006/picture">
+                <pic:pic xmlns:pic="http://schemas.openxmlformats.org/drawingml/2006/picture">
+                  <pic:nvPicPr>
+                    <pic:cNvPr id="44" name="Picture 44" descr="Graphical user interface, application&#10;&#10;Description automatically generated"/>
+                    <pic:cNvPicPr/>
+                  </pic:nvPicPr>
+                  <pic:blipFill>
+                    <a:blip r:embed="rId33" cstate="print">
+                      <a:extLst>
+                        <a:ext uri="{28A0092B-C50C-407E-A947-70E740481C1C}">
+                          <a14:useLocalDpi xmlns:a14="http://schemas.microsoft.com/office/drawing/2010/main" val="0"/>
+                        </a:ext>
+                      </a:extLst>
+                    </a:blip>
+                    <a:stretch>
+                      <a:fillRect/>
+                    </a:stretch>
+                  </pic:blipFill>
+                  <pic:spPr>
+                    <a:xfrm>
+                      <a:off x="0" y="0"/>
+                      <a:ext cx="5943600" cy="2921635"/>
+                    </a:xfrm>
+                    <a:prstGeom prst="rect">
+                      <a:avLst/>
+                    </a:prstGeom>
+                    <a:ln>
+                      <a:solidFill>
+                        <a:schemeClr val="tx1"/>
+                      </a:solidFill>
+                    </a:ln>
+                  </pic:spPr>
+                </pic:pic>
+              </a:graphicData>
+            </a:graphic>
+          </wp:inline>
+        </w:drawing>
+      </w:r>
+    </w:p>
     <w:p>
       <w:r>
         <w:br w:type="page"/>
@@ -2331,7 +2504,7 @@
                     <pic:cNvPicPr/>
                   </pic:nvPicPr>
                   <pic:blipFill>
-                    <a:blip r:embed="rId32">
+                    <a:blip r:embed="rId34">
                       <a:extLst>
                         <a:ext uri="{28A0092B-C50C-407E-A947-70E740481C1C}">
                           <a14:useLocalDpi xmlns:a14="http://schemas.microsoft.com/office/drawing/2010/main" val="0"/>
@@ -2402,12 +2575,24 @@
       <w:r>
         <w:t xml:space="preserve">Navigate to </w:t>
       </w:r>
-      <w:hyperlink r:id="rId33" w:history="1">
+      <w:hyperlink r:id="rId35" w:history="1">
         <w:r>
           <w:rPr>
             <w:rStyle w:val="Hyperlink"/>
           </w:rPr>
-          <w:t>https://kura-labs.slack.com/apps/new/A0F7VRFKN-jenkins-ci</w:t>
+          <w:t>https://</w:t>
+        </w:r>
+        <w:r>
+          <w:rPr>
+            <w:rStyle w:val="Hyperlink"/>
+          </w:rPr>
+          <w:t>k</w:t>
+        </w:r>
+        <w:r>
+          <w:rPr>
+            <w:rStyle w:val="Hyperlink"/>
+          </w:rPr>
+          <w:t>ura-labs.slack.com/apps/new/A0F7VRFKN-jenkins-ci</w:t>
         </w:r>
       </w:hyperlink>
       <w:r>
@@ -2435,7 +2620,7 @@
                     <pic:cNvPicPr/>
                   </pic:nvPicPr>
                   <pic:blipFill>
-                    <a:blip r:embed="rId34">
+                    <a:blip r:embed="rId36">
                       <a:extLst>
                         <a:ext uri="{28A0092B-C50C-407E-A947-70E740481C1C}">
                           <a14:useLocalDpi xmlns:a14="http://schemas.microsoft.com/office/drawing/2010/main" val="0"/>
@@ -2501,7 +2686,7 @@
                     <pic:cNvPicPr/>
                   </pic:nvPicPr>
                   <pic:blipFill>
-                    <a:blip r:embed="rId35" cstate="print">
+                    <a:blip r:embed="rId37" cstate="print">
                       <a:extLst>
                         <a:ext uri="{28A0092B-C50C-407E-A947-70E740481C1C}">
                           <a14:useLocalDpi xmlns:a14="http://schemas.microsoft.com/office/drawing/2010/main" val="0"/>
@@ -2562,7 +2747,7 @@
                     <pic:cNvPicPr/>
                   </pic:nvPicPr>
                   <pic:blipFill>
-                    <a:blip r:embed="rId36">
+                    <a:blip r:embed="rId38">
                       <a:extLst>
                         <a:ext uri="{28A0092B-C50C-407E-A947-70E740481C1C}">
                           <a14:useLocalDpi xmlns:a14="http://schemas.microsoft.com/office/drawing/2010/main" val="0"/>
@@ -2631,7 +2816,7 @@
                     <pic:cNvPicPr/>
                   </pic:nvPicPr>
                   <pic:blipFill>
-                    <a:blip r:embed="rId37">
+                    <a:blip r:embed="rId39">
                       <a:extLst>
                         <a:ext uri="{28A0092B-C50C-407E-A947-70E740481C1C}">
                           <a14:useLocalDpi xmlns:a14="http://schemas.microsoft.com/office/drawing/2010/main" val="0"/>
@@ -2719,7 +2904,7 @@
                     <pic:cNvPicPr/>
                   </pic:nvPicPr>
                   <pic:blipFill>
-                    <a:blip r:embed="rId38">
+                    <a:blip r:embed="rId40">
                       <a:extLst>
                         <a:ext uri="{28A0092B-C50C-407E-A947-70E740481C1C}">
                           <a14:useLocalDpi xmlns:a14="http://schemas.microsoft.com/office/drawing/2010/main" val="0"/>
@@ -2791,7 +2976,7 @@
                     <pic:cNvPicPr/>
                   </pic:nvPicPr>
                   <pic:blipFill>
-                    <a:blip r:embed="rId39">
+                    <a:blip r:embed="rId41">
                       <a:extLst>
                         <a:ext uri="{28A0092B-C50C-407E-A947-70E740481C1C}">
                           <a14:useLocalDpi xmlns:a14="http://schemas.microsoft.com/office/drawing/2010/main" val="0"/>
@@ -2859,7 +3044,7 @@
                     <pic:cNvPicPr/>
                   </pic:nvPicPr>
                   <pic:blipFill>
-                    <a:blip r:embed="rId40">
+                    <a:blip r:embed="rId42">
                       <a:extLst>
                         <a:ext uri="{28A0092B-C50C-407E-A947-70E740481C1C}">
                           <a14:useLocalDpi xmlns:a14="http://schemas.microsoft.com/office/drawing/2010/main" val="0"/>
@@ -2918,10 +3103,10 @@
           <w:noProof/>
         </w:rPr>
         <w:drawing>
-          <wp:inline distT="0" distB="0" distL="0" distR="0" wp14:anchorId="25C22951" wp14:editId="0427C1E2">
-            <wp:extent cx="5943600" cy="4276725"/>
-            <wp:effectExtent l="12700" t="12700" r="12700" b="15875"/>
-            <wp:docPr id="39" name="Picture 39" descr="Graphical user interface, text, application, email&#10;&#10;Description automatically generated"/>
+          <wp:inline distT="0" distB="0" distL="0" distR="0" wp14:anchorId="41A44CAE" wp14:editId="56D8254E">
+            <wp:extent cx="5943600" cy="4190365"/>
+            <wp:effectExtent l="12700" t="12700" r="12700" b="13335"/>
+            <wp:docPr id="45" name="Picture 45" descr="Graphical user interface, text, application&#10;&#10;Description automatically generated"/>
             <wp:cNvGraphicFramePr>
               <a:graphicFrameLocks xmlns:a="http://schemas.openxmlformats.org/drawingml/2006/main" noChangeAspect="1"/>
             </wp:cNvGraphicFramePr>
@@ -2929,11 +3114,11 @@
               <a:graphicData uri="http://schemas.openxmlformats.org/drawingml/2006/picture">
                 <pic:pic xmlns:pic="http://schemas.openxmlformats.org/drawingml/2006/picture">
                   <pic:nvPicPr>
-                    <pic:cNvPr id="39" name="Picture 39" descr="Graphical user interface, text, application, email&#10;&#10;Description automatically generated"/>
+                    <pic:cNvPr id="45" name="Picture 45" descr="Graphical user interface, text, application&#10;&#10;Description automatically generated"/>
                     <pic:cNvPicPr/>
                   </pic:nvPicPr>
                   <pic:blipFill>
-                    <a:blip r:embed="rId41">
+                    <a:blip r:embed="rId43" cstate="print">
                       <a:extLst>
                         <a:ext uri="{28A0092B-C50C-407E-A947-70E740481C1C}">
                           <a14:useLocalDpi xmlns:a14="http://schemas.microsoft.com/office/drawing/2010/main" val="0"/>
@@ -2947,7 +3132,7 @@
                   <pic:spPr>
                     <a:xfrm>
                       <a:off x="0" y="0"/>
-                      <a:ext cx="5943600" cy="4276725"/>
+                      <a:ext cx="5943600" cy="4190365"/>
                     </a:xfrm>
                     <a:prstGeom prst="rect">
                       <a:avLst/>
@@ -2989,10 +3174,10 @@
           <w:noProof/>
         </w:rPr>
         <w:drawing>
-          <wp:inline distT="0" distB="0" distL="0" distR="0" wp14:anchorId="095C7AA2" wp14:editId="41CD7929">
-            <wp:extent cx="5616769" cy="3644900"/>
-            <wp:effectExtent l="12700" t="12700" r="9525" b="12700"/>
-            <wp:docPr id="40" name="Picture 40" descr="Graphical user interface, application&#10;&#10;Description automatically generated"/>
+          <wp:inline distT="0" distB="0" distL="0" distR="0" wp14:anchorId="59DE6633" wp14:editId="25FBC0A4">
+            <wp:extent cx="5943600" cy="3499485"/>
+            <wp:effectExtent l="12700" t="12700" r="12700" b="18415"/>
+            <wp:docPr id="47" name="Picture 47" descr="Graphical user interface, application, table&#10;&#10;Description automatically generated"/>
             <wp:cNvGraphicFramePr>
               <a:graphicFrameLocks xmlns:a="http://schemas.openxmlformats.org/drawingml/2006/main" noChangeAspect="1"/>
             </wp:cNvGraphicFramePr>
@@ -3000,11 +3185,11 @@
               <a:graphicData uri="http://schemas.openxmlformats.org/drawingml/2006/picture">
                 <pic:pic xmlns:pic="http://schemas.openxmlformats.org/drawingml/2006/picture">
                   <pic:nvPicPr>
-                    <pic:cNvPr id="40" name="Picture 40" descr="Graphical user interface, application&#10;&#10;Description automatically generated"/>
+                    <pic:cNvPr id="47" name="Picture 47" descr="Graphical user interface, application, table&#10;&#10;Description automatically generated"/>
                     <pic:cNvPicPr/>
                   </pic:nvPicPr>
                   <pic:blipFill>
-                    <a:blip r:embed="rId42">
+                    <a:blip r:embed="rId44" cstate="print">
                       <a:extLst>
                         <a:ext uri="{28A0092B-C50C-407E-A947-70E740481C1C}">
                           <a14:useLocalDpi xmlns:a14="http://schemas.microsoft.com/office/drawing/2010/main" val="0"/>
@@ -3018,7 +3203,7 @@
                   <pic:spPr>
                     <a:xfrm>
                       <a:off x="0" y="0"/>
-                      <a:ext cx="5628090" cy="3652247"/>
+                      <a:ext cx="5943600" cy="3499485"/>
                     </a:xfrm>
                     <a:prstGeom prst="rect">
                       <a:avLst/>
@@ -3038,15 +3223,27 @@
     </w:p>
     <w:p/>
     <w:p>
+      <w:pPr>
+        <w:pStyle w:val="ListParagraph"/>
+        <w:numPr>
+          <w:ilvl w:val="0"/>
+          <w:numId w:val="1"/>
+        </w:numPr>
+      </w:pPr>
+      <w:r>
+        <w:t>As Jenkins builds each of the stages, a Slack notification will be sent as below:</w:t>
+      </w:r>
+    </w:p>
+    <w:p>
       <w:r>
         <w:rPr>
           <w:noProof/>
         </w:rPr>
         <w:drawing>
-          <wp:inline distT="0" distB="0" distL="0" distR="0" wp14:anchorId="3CB8CBFE" wp14:editId="079FBB00">
-            <wp:extent cx="5608467" cy="3775529"/>
-            <wp:effectExtent l="12700" t="12700" r="17780" b="9525"/>
-            <wp:docPr id="41" name="Picture 41" descr="Graphical user interface, application&#10;&#10;Description automatically generated"/>
+          <wp:inline distT="0" distB="0" distL="0" distR="0" wp14:anchorId="71196FAA" wp14:editId="5684B611">
+            <wp:extent cx="4711700" cy="2094089"/>
+            <wp:effectExtent l="12700" t="12700" r="12700" b="14605"/>
+            <wp:docPr id="46" name="Picture 46" descr="Graphical user interface, text, application, email&#10;&#10;Description automatically generated"/>
             <wp:cNvGraphicFramePr>
               <a:graphicFrameLocks xmlns:a="http://schemas.openxmlformats.org/drawingml/2006/main" noChangeAspect="1"/>
             </wp:cNvGraphicFramePr>
@@ -3054,11 +3251,11 @@
               <a:graphicData uri="http://schemas.openxmlformats.org/drawingml/2006/picture">
                 <pic:pic xmlns:pic="http://schemas.openxmlformats.org/drawingml/2006/picture">
                   <pic:nvPicPr>
-                    <pic:cNvPr id="41" name="Picture 41" descr="Graphical user interface, application&#10;&#10;Description automatically generated"/>
+                    <pic:cNvPr id="46" name="Picture 46" descr="Graphical user interface, text, application, email&#10;&#10;Description automatically generated"/>
                     <pic:cNvPicPr/>
                   </pic:nvPicPr>
                   <pic:blipFill>
-                    <a:blip r:embed="rId43">
+                    <a:blip r:embed="rId45">
                       <a:extLst>
                         <a:ext uri="{28A0092B-C50C-407E-A947-70E740481C1C}">
                           <a14:useLocalDpi xmlns:a14="http://schemas.microsoft.com/office/drawing/2010/main" val="0"/>
@@ -3072,7 +3269,7 @@
                   <pic:spPr>
                     <a:xfrm>
                       <a:off x="0" y="0"/>
-                      <a:ext cx="5617928" cy="3781898"/>
+                      <a:ext cx="4730724" cy="2102544"/>
                     </a:xfrm>
                     <a:prstGeom prst="rect">
                       <a:avLst/>
@@ -3090,29 +3287,152 @@
         </w:drawing>
       </w:r>
     </w:p>
-    <w:p>
-      <w:pPr>
-        <w:pStyle w:val="ListParagraph"/>
-        <w:numPr>
-          <w:ilvl w:val="0"/>
-          <w:numId w:val="1"/>
-        </w:numPr>
+    <w:p/>
+    <w:p>
+      <w:r>
+        <w:br w:type="page"/>
+      </w:r>
+    </w:p>
+    <w:p>
+      <w:pPr>
+        <w:pStyle w:val="Heading2"/>
       </w:pPr>
       <w:r>
         <w:lastRenderedPageBreak/>
-        <w:t>As Jenkins builds each of the stages, a Slack notification will be sent as below:</w:t>
-      </w:r>
-    </w:p>
-    <w:p>
+        <w:t>Software Stack</w:t>
+      </w:r>
+    </w:p>
+    <w:p>
+      <w:r>
+        <w:t xml:space="preserve">My guess of how the </w:t>
+      </w:r>
+      <w:r>
+        <w:rPr>
+          <w:b/>
+          <w:bCs/>
+        </w:rPr>
+        <w:t>nginx-</w:t>
+      </w:r>
+      <w:proofErr w:type="spellStart"/>
+      <w:r>
+        <w:rPr>
+          <w:b/>
+          <w:bCs/>
+        </w:rPr>
+        <w:t>gunicorn</w:t>
+      </w:r>
+      <w:proofErr w:type="spellEnd"/>
+      <w:r>
+        <w:rPr>
+          <w:b/>
+          <w:bCs/>
+        </w:rPr>
+        <w:t>-Flask</w:t>
+      </w:r>
+      <w:r>
+        <w:t xml:space="preserve"> stack works:</w:t>
+      </w:r>
+    </w:p>
+    <w:p>
+      <w:pPr>
+        <w:jc w:val="center"/>
+      </w:pPr>
       <w:r>
         <w:rPr>
           <w:noProof/>
         </w:rPr>
+        <mc:AlternateContent>
+          <mc:Choice Requires="wps">
+            <w:drawing>
+              <wp:anchor distT="0" distB="0" distL="114300" distR="114300" simplePos="0" relativeHeight="251659264" behindDoc="0" locked="0" layoutInCell="1" allowOverlap="1" wp14:anchorId="7CBCA1BD" wp14:editId="7F6806CA">
+                <wp:simplePos x="0" y="0"/>
+                <wp:positionH relativeFrom="column">
+                  <wp:posOffset>2926021</wp:posOffset>
+                </wp:positionH>
+                <wp:positionV relativeFrom="paragraph">
+                  <wp:posOffset>4062420</wp:posOffset>
+                </wp:positionV>
+                <wp:extent cx="85061" cy="1446028"/>
+                <wp:effectExtent l="12700" t="0" r="29845" b="27305"/>
+                <wp:wrapNone/>
+                <wp:docPr id="51" name="Down Arrow 51"/>
+                <wp:cNvGraphicFramePr/>
+                <a:graphic xmlns:a="http://schemas.openxmlformats.org/drawingml/2006/main">
+                  <a:graphicData uri="http://schemas.microsoft.com/office/word/2010/wordprocessingShape">
+                    <wps:wsp>
+                      <wps:cNvSpPr/>
+                      <wps:spPr>
+                        <a:xfrm>
+                          <a:off x="0" y="0"/>
+                          <a:ext cx="85061" cy="1446028"/>
+                        </a:xfrm>
+                        <a:prstGeom prst="downArrow">
+                          <a:avLst/>
+                        </a:prstGeom>
+                      </wps:spPr>
+                      <wps:style>
+                        <a:lnRef idx="2">
+                          <a:schemeClr val="accent6">
+                            <a:shade val="50000"/>
+                          </a:schemeClr>
+                        </a:lnRef>
+                        <a:fillRef idx="1">
+                          <a:schemeClr val="accent6"/>
+                        </a:fillRef>
+                        <a:effectRef idx="0">
+                          <a:schemeClr val="accent6"/>
+                        </a:effectRef>
+                        <a:fontRef idx="minor">
+                          <a:schemeClr val="lt1"/>
+                        </a:fontRef>
+                      </wps:style>
+                      <wps:bodyPr rot="0" spcFirstLastPara="0" vertOverflow="overflow" horzOverflow="overflow" vert="horz" wrap="square" lIns="91440" tIns="45720" rIns="91440" bIns="45720" numCol="1" spcCol="0" rtlCol="0" fromWordArt="0" anchor="ctr" anchorCtr="0" forceAA="0" compatLnSpc="1">
+                        <a:prstTxWarp prst="textNoShape">
+                          <a:avLst/>
+                        </a:prstTxWarp>
+                        <a:noAutofit/>
+                      </wps:bodyPr>
+                    </wps:wsp>
+                  </a:graphicData>
+                </a:graphic>
+                <wp14:sizeRelV relativeFrom="margin">
+                  <wp14:pctHeight>0</wp14:pctHeight>
+                </wp14:sizeRelV>
+              </wp:anchor>
+            </w:drawing>
+          </mc:Choice>
+          <mc:Fallback>
+            <w:pict>
+              <v:shapetype w14:anchorId="7B83C5A3" id="_x0000_t67" coordsize="21600,21600" o:spt="67" adj="16200,5400" path="m0@0l@1@0@1,0@2,0@2@0,21600@0,10800,21600xe">
+                <v:stroke joinstyle="miter"/>
+                <v:formulas>
+                  <v:f eqn="val #0"/>
+                  <v:f eqn="val #1"/>
+                  <v:f eqn="sum height 0 #1"/>
+                  <v:f eqn="sum 10800 0 #1"/>
+                  <v:f eqn="sum width 0 #0"/>
+                  <v:f eqn="prod @4 @3 10800"/>
+                  <v:f eqn="sum width 0 @5"/>
+                </v:formulas>
+                <v:path o:connecttype="custom" o:connectlocs="10800,0;0,@0;10800,21600;21600,@0" o:connectangles="270,180,90,0" textboxrect="@1,0,@2,@6"/>
+                <v:handles>
+                  <v:h position="#1,#0" xrange="0,10800" yrange="0,21600"/>
+                </v:handles>
+              </v:shapetype>
+              <v:shape id="Down Arrow 51" o:spid="_x0000_s1026" type="#_x0000_t67" style="position:absolute;margin-left:230.4pt;margin-top:319.9pt;width:6.7pt;height:113.85pt;z-index:251659264;visibility:visible;mso-wrap-style:square;mso-height-percent:0;mso-wrap-distance-left:9pt;mso-wrap-distance-top:0;mso-wrap-distance-right:9pt;mso-wrap-distance-bottom:0;mso-position-horizontal:absolute;mso-position-horizontal-relative:text;mso-position-vertical:absolute;mso-position-vertical-relative:text;mso-height-percent:0;mso-height-relative:margin;v-text-anchor:middle" o:gfxdata="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" adj="20965" fillcolor="#70ad47 [3209]" strokecolor="#375623 [1609]" strokeweight="1pt"/>
+            </w:pict>
+          </mc:Fallback>
+        </mc:AlternateContent>
+      </w:r>
+      <w:r>
+        <w:rPr>
+          <w:noProof/>
+        </w:rPr>
         <w:drawing>
-          <wp:inline distT="0" distB="0" distL="0" distR="0" wp14:anchorId="02B772C7" wp14:editId="644E73C0">
-            <wp:extent cx="5943600" cy="1737995"/>
-            <wp:effectExtent l="12700" t="12700" r="12700" b="14605"/>
-            <wp:docPr id="42" name="Picture 42" descr="Graphical user interface, text, application&#10;&#10;Description automatically generated"/>
+          <wp:inline distT="0" distB="0" distL="0" distR="0" wp14:anchorId="0E085E98" wp14:editId="231C7852">
+            <wp:extent cx="5676900" cy="4878131"/>
+            <wp:effectExtent l="0" t="0" r="0" b="0"/>
+            <wp:docPr id="48" name="Picture 48" descr="Timeline&#10;&#10;Description automatically generated"/>
             <wp:cNvGraphicFramePr>
               <a:graphicFrameLocks xmlns:a="http://schemas.openxmlformats.org/drawingml/2006/main" noChangeAspect="1"/>
             </wp:cNvGraphicFramePr>
@@ -3120,11 +3440,11 @@
               <a:graphicData uri="http://schemas.openxmlformats.org/drawingml/2006/picture">
                 <pic:pic xmlns:pic="http://schemas.openxmlformats.org/drawingml/2006/picture">
                   <pic:nvPicPr>
-                    <pic:cNvPr id="42" name="Picture 42" descr="Graphical user interface, text, application&#10;&#10;Description automatically generated"/>
+                    <pic:cNvPr id="48" name="Picture 48" descr="Timeline&#10;&#10;Description automatically generated"/>
                     <pic:cNvPicPr/>
                   </pic:nvPicPr>
                   <pic:blipFill>
-                    <a:blip r:embed="rId44">
+                    <a:blip r:embed="rId46">
                       <a:extLst>
                         <a:ext uri="{28A0092B-C50C-407E-A947-70E740481C1C}">
                           <a14:useLocalDpi xmlns:a14="http://schemas.microsoft.com/office/drawing/2010/main" val="0"/>
@@ -3138,16 +3458,11 @@
                   <pic:spPr>
                     <a:xfrm>
                       <a:off x="0" y="0"/>
-                      <a:ext cx="5943600" cy="1737995"/>
+                      <a:ext cx="5681556" cy="4882132"/>
                     </a:xfrm>
                     <a:prstGeom prst="rect">
                       <a:avLst/>
                     </a:prstGeom>
-                    <a:ln>
-                      <a:solidFill>
-                        <a:schemeClr val="tx1"/>
-                      </a:solidFill>
-                    </a:ln>
                   </pic:spPr>
                 </pic:pic>
               </a:graphicData>
@@ -3155,11 +3470,64 @@
           </wp:inline>
         </w:drawing>
       </w:r>
+      <w:r>
+        <w:rPr>
+          <w:noProof/>
+        </w:rPr>
+        <w:drawing>
+          <wp:inline distT="0" distB="0" distL="0" distR="0" wp14:anchorId="6FFAE3B3" wp14:editId="6480EF77">
+            <wp:extent cx="5689485" cy="2792095"/>
+            <wp:effectExtent l="0" t="0" r="635" b="1905"/>
+            <wp:docPr id="49" name="Picture 49" descr="Graphical user interface, application&#10;&#10;Description automatically generated"/>
+            <wp:cNvGraphicFramePr>
+              <a:graphicFrameLocks xmlns:a="http://schemas.openxmlformats.org/drawingml/2006/main" noChangeAspect="1"/>
+            </wp:cNvGraphicFramePr>
+            <a:graphic xmlns:a="http://schemas.openxmlformats.org/drawingml/2006/main">
+              <a:graphicData uri="http://schemas.openxmlformats.org/drawingml/2006/picture">
+                <pic:pic xmlns:pic="http://schemas.openxmlformats.org/drawingml/2006/picture">
+                  <pic:nvPicPr>
+                    <pic:cNvPr id="49" name="Picture 49" descr="Graphical user interface, application&#10;&#10;Description automatically generated"/>
+                    <pic:cNvPicPr/>
+                  </pic:nvPicPr>
+                  <pic:blipFill rotWithShape="1">
+                    <a:blip r:embed="rId47">
+                      <a:extLst>
+                        <a:ext uri="{28A0092B-C50C-407E-A947-70E740481C1C}">
+                          <a14:useLocalDpi xmlns:a14="http://schemas.microsoft.com/office/drawing/2010/main" val="0"/>
+                        </a:ext>
+                      </a:extLst>
+                    </a:blip>
+                    <a:srcRect t="5583"/>
+                    <a:stretch/>
+                  </pic:blipFill>
+                  <pic:spPr bwMode="auto">
+                    <a:xfrm>
+                      <a:off x="0" y="0"/>
+                      <a:ext cx="5693729" cy="2794178"/>
+                    </a:xfrm>
+                    <a:prstGeom prst="rect">
+                      <a:avLst/>
+                    </a:prstGeom>
+                    <a:ln>
+                      <a:noFill/>
+                    </a:ln>
+                    <a:extLst>
+                      <a:ext uri="{53640926-AAD7-44D8-BBD7-CCE9431645EC}">
+                        <a14:shadowObscured xmlns:a14="http://schemas.microsoft.com/office/drawing/2010/main"/>
+                      </a:ext>
+                    </a:extLst>
+                  </pic:spPr>
+                </pic:pic>
+              </a:graphicData>
+            </a:graphic>
+          </wp:inline>
+        </w:drawing>
+      </w:r>
     </w:p>
     <w:sectPr>
-      <w:headerReference w:type="default" r:id="rId45"/>
-      <w:footerReference w:type="even" r:id="rId46"/>
-      <w:footerReference w:type="default" r:id="rId47"/>
+      <w:headerReference w:type="default" r:id="rId48"/>
+      <w:footerReference w:type="even" r:id="rId49"/>
+      <w:footerReference w:type="default" r:id="rId50"/>
       <w:pgSz w:w="12240" w:h="15840"/>
       <w:pgMar w:top="1440" w:right="1440" w:bottom="1440" w:left="1440" w:header="720" w:footer="720" w:gutter="0"/>
       <w:cols w:space="720"/>

</xml_diff>

<commit_message>
updated documentation docx and pdf
</commit_message>
<xml_diff>
--- a/Deployment3_Documentation.docx
+++ b/Deployment3_Documentation.docx
@@ -3337,6 +3337,66 @@
       <w:pPr>
         <w:jc w:val="center"/>
       </w:pPr>
+      <w:r>
+        <w:rPr>
+          <w:noProof/>
+        </w:rPr>
+        <w:drawing>
+          <wp:anchor distT="0" distB="0" distL="114300" distR="114300" simplePos="0" relativeHeight="251660288" behindDoc="0" locked="0" layoutInCell="1" allowOverlap="1" wp14:anchorId="7F22038D" wp14:editId="52C19F0A">
+            <wp:simplePos x="0" y="0"/>
+            <wp:positionH relativeFrom="column">
+              <wp:posOffset>1585333</wp:posOffset>
+            </wp:positionH>
+            <wp:positionV relativeFrom="paragraph">
+              <wp:posOffset>4199589</wp:posOffset>
+            </wp:positionV>
+            <wp:extent cx="2805830" cy="638640"/>
+            <wp:effectExtent l="0" t="0" r="1270" b="0"/>
+            <wp:wrapNone/>
+            <wp:docPr id="53" name="Picture 53" descr="Text&#10;&#10;Description automatically generated"/>
+            <wp:cNvGraphicFramePr>
+              <a:graphicFrameLocks xmlns:a="http://schemas.openxmlformats.org/drawingml/2006/main" noChangeAspect="1"/>
+            </wp:cNvGraphicFramePr>
+            <a:graphic xmlns:a="http://schemas.openxmlformats.org/drawingml/2006/main">
+              <a:graphicData uri="http://schemas.openxmlformats.org/drawingml/2006/picture">
+                <pic:pic xmlns:pic="http://schemas.openxmlformats.org/drawingml/2006/picture">
+                  <pic:nvPicPr>
+                    <pic:cNvPr id="53" name="Picture 53" descr="Text&#10;&#10;Description automatically generated"/>
+                    <pic:cNvPicPr/>
+                  </pic:nvPicPr>
+                  <pic:blipFill>
+                    <a:blip r:embed="rId46">
+                      <a:extLst>
+                        <a:ext uri="{28A0092B-C50C-407E-A947-70E740481C1C}">
+                          <a14:useLocalDpi xmlns:a14="http://schemas.microsoft.com/office/drawing/2010/main" val="0"/>
+                        </a:ext>
+                      </a:extLst>
+                    </a:blip>
+                    <a:stretch>
+                      <a:fillRect/>
+                    </a:stretch>
+                  </pic:blipFill>
+                  <pic:spPr>
+                    <a:xfrm>
+                      <a:off x="0" y="0"/>
+                      <a:ext cx="2805830" cy="638640"/>
+                    </a:xfrm>
+                    <a:prstGeom prst="rect">
+                      <a:avLst/>
+                    </a:prstGeom>
+                  </pic:spPr>
+                </pic:pic>
+              </a:graphicData>
+            </a:graphic>
+            <wp14:sizeRelH relativeFrom="page">
+              <wp14:pctWidth>0</wp14:pctWidth>
+            </wp14:sizeRelH>
+            <wp14:sizeRelV relativeFrom="page">
+              <wp14:pctHeight>0</wp14:pctHeight>
+            </wp14:sizeRelV>
+          </wp:anchor>
+        </w:drawing>
+      </w:r>
       <w:r>
         <w:rPr>
           <w:noProof/>
@@ -3403,7 +3463,7 @@
           </mc:Choice>
           <mc:Fallback>
             <w:pict>
-              <v:shapetype w14:anchorId="7B83C5A3" id="_x0000_t67" coordsize="21600,21600" o:spt="67" adj="16200,5400" path="m0@0l@1@0@1,0@2,0@2@0,21600@0,10800,21600xe">
+              <v:shapetype w14:anchorId="68B1B166" id="_x0000_t67" coordsize="21600,21600" o:spt="67" adj="16200,5400" path="m0@0l@1@0@1,0@2,0@2@0,21600@0,10800,21600xe">
                 <v:stroke joinstyle="miter"/>
                 <v:formulas>
                   <v:f eqn="val #0"/>
@@ -3429,10 +3489,10 @@
           <w:noProof/>
         </w:rPr>
         <w:drawing>
-          <wp:inline distT="0" distB="0" distL="0" distR="0" wp14:anchorId="0E085E98" wp14:editId="231C7852">
-            <wp:extent cx="5676900" cy="4878131"/>
-            <wp:effectExtent l="0" t="0" r="0" b="0"/>
-            <wp:docPr id="48" name="Picture 48" descr="Timeline&#10;&#10;Description automatically generated"/>
+          <wp:inline distT="0" distB="0" distL="0" distR="0" wp14:anchorId="09C59A5B" wp14:editId="651D3BB2">
+            <wp:extent cx="5727032" cy="4915091"/>
+            <wp:effectExtent l="0" t="0" r="1270" b="0"/>
+            <wp:docPr id="52" name="Picture 52"/>
             <wp:cNvGraphicFramePr>
               <a:graphicFrameLocks xmlns:a="http://schemas.openxmlformats.org/drawingml/2006/main" noChangeAspect="1"/>
             </wp:cNvGraphicFramePr>
@@ -3440,11 +3500,11 @@
               <a:graphicData uri="http://schemas.openxmlformats.org/drawingml/2006/picture">
                 <pic:pic xmlns:pic="http://schemas.openxmlformats.org/drawingml/2006/picture">
                   <pic:nvPicPr>
-                    <pic:cNvPr id="48" name="Picture 48" descr="Timeline&#10;&#10;Description automatically generated"/>
+                    <pic:cNvPr id="52" name="Picture 52"/>
                     <pic:cNvPicPr/>
                   </pic:nvPicPr>
                   <pic:blipFill>
-                    <a:blip r:embed="rId46">
+                    <a:blip r:embed="rId47">
                       <a:extLst>
                         <a:ext uri="{28A0092B-C50C-407E-A947-70E740481C1C}">
                           <a14:useLocalDpi xmlns:a14="http://schemas.microsoft.com/office/drawing/2010/main" val="0"/>
@@ -3458,7 +3518,7 @@
                   <pic:spPr>
                     <a:xfrm>
                       <a:off x="0" y="0"/>
-                      <a:ext cx="5681556" cy="4882132"/>
+                      <a:ext cx="5735704" cy="4922533"/>
                     </a:xfrm>
                     <a:prstGeom prst="rect">
                       <a:avLst/>
@@ -3475,7 +3535,7 @@
           <w:noProof/>
         </w:rPr>
         <w:drawing>
-          <wp:inline distT="0" distB="0" distL="0" distR="0" wp14:anchorId="6FFAE3B3" wp14:editId="6480EF77">
+          <wp:inline distT="0" distB="0" distL="0" distR="0" wp14:anchorId="6FFAE3B3" wp14:editId="46F008B6">
             <wp:extent cx="5689485" cy="2792095"/>
             <wp:effectExtent l="0" t="0" r="635" b="1905"/>
             <wp:docPr id="49" name="Picture 49" descr="Graphical user interface, application&#10;&#10;Description automatically generated"/>
@@ -3490,7 +3550,7 @@
                     <pic:cNvPicPr/>
                   </pic:nvPicPr>
                   <pic:blipFill rotWithShape="1">
-                    <a:blip r:embed="rId47">
+                    <a:blip r:embed="rId48">
                       <a:extLst>
                         <a:ext uri="{28A0092B-C50C-407E-A947-70E740481C1C}">
                           <a14:useLocalDpi xmlns:a14="http://schemas.microsoft.com/office/drawing/2010/main" val="0"/>
@@ -3525,9 +3585,9 @@
       </w:r>
     </w:p>
     <w:sectPr>
-      <w:headerReference w:type="default" r:id="rId48"/>
-      <w:footerReference w:type="even" r:id="rId49"/>
-      <w:footerReference w:type="default" r:id="rId50"/>
+      <w:headerReference w:type="default" r:id="rId49"/>
+      <w:footerReference w:type="even" r:id="rId50"/>
+      <w:footerReference w:type="default" r:id="rId51"/>
       <w:pgSz w:w="12240" w:h="15840"/>
       <w:pgMar w:top="1440" w:right="1440" w:bottom="1440" w:left="1440" w:header="720" w:footer="720" w:gutter="0"/>
       <w:cols w:space="720"/>

</xml_diff>